<commit_message>
Individual project consisting of use case, class, and sequence diagrams in relation to the project.
</commit_message>
<xml_diff>
--- a/Carpooling Project Explanation.docx
+++ b/Carpooling Project Explanation.docx
@@ -22,6 +22,29 @@
           <w:sz w:val="24"/>
           <w:szCs w:val="24"/>
         </w:rPr>
+        <w:t>S23B13/002 ADEMBA GUEDHE GEORGE</w:t>
+      </w:r>
+    </w:p>
+    <w:p>
+      <w:pPr>
+        <w:spacing w:before="100" w:beforeAutospacing="1" w:after="100" w:afterAutospacing="1" w:line="240" w:lineRule="auto"/>
+        <w:outlineLvl w:val="3"/>
+        <w:rPr>
+          <w:rFonts w:ascii="Gotham Light" w:eastAsia="Times New Roman" w:hAnsi="Gotham Light" w:cs="Times New Roman"/>
+          <w:b/>
+          <w:bCs/>
+          <w:sz w:val="24"/>
+          <w:szCs w:val="24"/>
+        </w:rPr>
+      </w:pPr>
+      <w:r>
+        <w:rPr>
+          <w:rFonts w:ascii="Gotham Light" w:eastAsia="Times New Roman" w:hAnsi="Gotham Light" w:cs="Times New Roman"/>
+          <w:b/>
+          <w:bCs/>
+          <w:sz w:val="24"/>
+          <w:szCs w:val="24"/>
+        </w:rPr>
         <w:t>Carpooling Project</w:t>
       </w:r>
       <w:r>
@@ -75,27 +98,79 @@
           <w:sz w:val="24"/>
           <w:szCs w:val="24"/>
         </w:rPr>
-        <w:t>Name: Kamunye</w:t>
-      </w:r>
-      <w:bookmarkStart w:id="0" w:name="_GoBack"/>
-      <w:bookmarkEnd w:id="0"/>
-    </w:p>
-    <w:p>
-      <w:pPr>
-        <w:spacing w:before="100" w:beforeAutospacing="1" w:after="100" w:afterAutospacing="1" w:line="240" w:lineRule="auto"/>
-        <w:rPr>
-          <w:rFonts w:ascii="Gotham Light" w:eastAsia="Times New Roman" w:hAnsi="Gotham Light" w:cs="Times New Roman"/>
-          <w:sz w:val="24"/>
-          <w:szCs w:val="24"/>
-        </w:rPr>
-      </w:pPr>
-      <w:r>
-        <w:rPr>
-          <w:rFonts w:ascii="Gotham Light" w:eastAsia="Times New Roman" w:hAnsi="Gotham Light" w:cs="Times New Roman"/>
-          <w:sz w:val="24"/>
-          <w:szCs w:val="24"/>
-        </w:rPr>
-        <w:t>The carpooling project is a system designed to facilitate ride-sharing between individuals who are traveling in the same direction. It connects drivers offering rides with riders seeking transportation, allowing them to share the journey, reduce costs, and contribute to environmental sustainability by decreasing the number of vehicles on the road.</w:t>
+        <w:t>Project n</w:t>
+      </w:r>
+      <w:r>
+        <w:rPr>
+          <w:rFonts w:ascii="Gotham Light" w:eastAsia="Times New Roman" w:hAnsi="Gotham Light" w:cs="Times New Roman"/>
+          <w:b/>
+          <w:bCs/>
+          <w:sz w:val="24"/>
+          <w:szCs w:val="24"/>
+        </w:rPr>
+        <w:t xml:space="preserve">ame: </w:t>
+      </w:r>
+      <w:proofErr w:type="spellStart"/>
+      <w:r>
+        <w:rPr>
+          <w:rFonts w:ascii="Gotham Light" w:eastAsia="Times New Roman" w:hAnsi="Gotham Light" w:cs="Times New Roman"/>
+          <w:b/>
+          <w:bCs/>
+          <w:sz w:val="24"/>
+          <w:szCs w:val="24"/>
+        </w:rPr>
+        <w:t>Kamunye</w:t>
+      </w:r>
+      <w:proofErr w:type="spellEnd"/>
+    </w:p>
+    <w:p>
+      <w:pPr>
+        <w:spacing w:before="100" w:beforeAutospacing="1" w:after="100" w:afterAutospacing="1" w:line="240" w:lineRule="auto"/>
+        <w:rPr>
+          <w:rFonts w:ascii="Gotham Light" w:eastAsia="Times New Roman" w:hAnsi="Gotham Light" w:cs="Times New Roman"/>
+          <w:sz w:val="24"/>
+          <w:szCs w:val="24"/>
+        </w:rPr>
+      </w:pPr>
+      <w:r>
+        <w:rPr>
+          <w:rFonts w:ascii="Gotham Light" w:eastAsia="Times New Roman" w:hAnsi="Gotham Light" w:cs="Times New Roman"/>
+          <w:sz w:val="24"/>
+          <w:szCs w:val="24"/>
+        </w:rPr>
+        <w:t>The carpooling project is a system designed to facilitate ride-sharing between individuals who are traveling in the same direction. It connects drivers offering rides with riders seeking transportation, allowing them to share the journey</w:t>
+      </w:r>
+      <w:r>
+        <w:rPr>
+          <w:rFonts w:ascii="Gotham Light" w:eastAsia="Times New Roman" w:hAnsi="Gotham Light" w:cs="Times New Roman"/>
+          <w:sz w:val="24"/>
+          <w:szCs w:val="24"/>
+        </w:rPr>
+        <w:t xml:space="preserve">, </w:t>
+      </w:r>
+      <w:r>
+        <w:rPr>
+          <w:rFonts w:ascii="Gotham Light" w:eastAsia="Times New Roman" w:hAnsi="Gotham Light" w:cs="Times New Roman"/>
+          <w:sz w:val="24"/>
+          <w:szCs w:val="24"/>
+        </w:rPr>
+        <w:t xml:space="preserve">and </w:t>
+      </w:r>
+      <w:r>
+        <w:rPr>
+          <w:rFonts w:ascii="Gotham Light" w:eastAsia="Times New Roman" w:hAnsi="Gotham Light" w:cs="Times New Roman"/>
+          <w:sz w:val="24"/>
+          <w:szCs w:val="24"/>
+        </w:rPr>
+        <w:t>reduce costs</w:t>
+      </w:r>
+      <w:r>
+        <w:rPr>
+          <w:rFonts w:ascii="Gotham Light" w:eastAsia="Times New Roman" w:hAnsi="Gotham Light" w:cs="Times New Roman"/>
+          <w:sz w:val="24"/>
+          <w:szCs w:val="24"/>
+        </w:rPr>
+        <w:t>.</w:t>
       </w:r>
     </w:p>
     <w:p>
@@ -166,16 +241,6 @@
           <w:szCs w:val="24"/>
         </w:rPr>
       </w:pPr>
-      <w:r>
-        <w:rPr>
-          <w:rFonts w:ascii="Gotham Light" w:eastAsia="Times New Roman" w:hAnsi="Gotham Light" w:cs="Times New Roman"/>
-          <w:sz w:val="24"/>
-          <w:szCs w:val="24"/>
-        </w:rPr>
-        <w:pict>
-          <v:rect id="_x0000_i1025" style="width:0;height:1.5pt" o:hralign="center" o:hrstd="t" o:hr="t" fillcolor="#a0a0a0" stroked="f"/>
-        </w:pict>
-      </w:r>
     </w:p>
     <w:p>
       <w:pPr>
@@ -474,6 +539,7 @@
           <w:sz w:val="24"/>
           <w:szCs w:val="24"/>
         </w:rPr>
+        <w:lastRenderedPageBreak/>
         <w:t>Riders</w:t>
       </w:r>
       <w:r>
@@ -506,7 +572,6 @@
           <w:sz w:val="24"/>
           <w:szCs w:val="24"/>
         </w:rPr>
-        <w:lastRenderedPageBreak/>
         <w:t>Drivers</w:t>
       </w:r>
       <w:r>
@@ -804,197 +869,6 @@
     </w:p>
     <w:p>
       <w:pPr>
-        <w:spacing w:after="0" w:line="240" w:lineRule="auto"/>
-        <w:rPr>
-          <w:rFonts w:ascii="Gotham Light" w:eastAsia="Times New Roman" w:hAnsi="Gotham Light" w:cs="Times New Roman"/>
-          <w:sz w:val="24"/>
-          <w:szCs w:val="24"/>
-        </w:rPr>
-      </w:pPr>
-      <w:r>
-        <w:rPr>
-          <w:rFonts w:ascii="Gotham Light" w:eastAsia="Times New Roman" w:hAnsi="Gotham Light" w:cs="Times New Roman"/>
-          <w:sz w:val="24"/>
-          <w:szCs w:val="24"/>
-        </w:rPr>
-        <w:pict>
-          <v:rect id="_x0000_i1026" style="width:0;height:1.5pt" o:hralign="center" o:hrstd="t" o:hr="t" fillcolor="#a0a0a0" stroked="f"/>
-        </w:pict>
-      </w:r>
-    </w:p>
-    <w:p>
-      <w:pPr>
-        <w:spacing w:before="100" w:beforeAutospacing="1" w:after="100" w:afterAutospacing="1" w:line="240" w:lineRule="auto"/>
-        <w:outlineLvl w:val="2"/>
-        <w:rPr>
-          <w:rFonts w:ascii="Gotham Light" w:eastAsia="Times New Roman" w:hAnsi="Gotham Light" w:cs="Times New Roman"/>
-          <w:b/>
-          <w:bCs/>
-          <w:sz w:val="27"/>
-          <w:szCs w:val="27"/>
-        </w:rPr>
-      </w:pPr>
-      <w:r>
-        <w:rPr>
-          <w:rFonts w:ascii="Gotham Light" w:eastAsia="Times New Roman" w:hAnsi="Gotham Light" w:cs="Times New Roman"/>
-          <w:b/>
-          <w:bCs/>
-          <w:sz w:val="27"/>
-          <w:szCs w:val="27"/>
-        </w:rPr>
-        <w:t>Project Goals and Benefits</w:t>
-      </w:r>
-    </w:p>
-    <w:p>
-      <w:pPr>
-        <w:numPr>
-          <w:ilvl w:val="0"/>
-          <w:numId w:val="2"/>
-        </w:numPr>
-        <w:spacing w:before="100" w:beforeAutospacing="1" w:after="100" w:afterAutospacing="1" w:line="240" w:lineRule="auto"/>
-        <w:rPr>
-          <w:rFonts w:ascii="Gotham Light" w:eastAsia="Times New Roman" w:hAnsi="Gotham Light" w:cs="Times New Roman"/>
-          <w:sz w:val="24"/>
-          <w:szCs w:val="24"/>
-        </w:rPr>
-      </w:pPr>
-      <w:r>
-        <w:rPr>
-          <w:rFonts w:ascii="Gotham Light" w:eastAsia="Times New Roman" w:hAnsi="Gotham Light" w:cs="Times New Roman"/>
-          <w:b/>
-          <w:bCs/>
-          <w:sz w:val="24"/>
-          <w:szCs w:val="24"/>
-        </w:rPr>
-        <w:t>Cost Reduction</w:t>
-      </w:r>
-      <w:r>
-        <w:rPr>
-          <w:rFonts w:ascii="Gotham Light" w:eastAsia="Times New Roman" w:hAnsi="Gotham Light" w:cs="Times New Roman"/>
-          <w:sz w:val="24"/>
-          <w:szCs w:val="24"/>
-        </w:rPr>
-        <w:t>: Carpooling allows both riders and drivers to share travel costs. Riders pay a portion of the trip's fuel and toll costs, while drivers can recover some of their expenses.</w:t>
-      </w:r>
-    </w:p>
-    <w:p>
-      <w:pPr>
-        <w:numPr>
-          <w:ilvl w:val="0"/>
-          <w:numId w:val="2"/>
-        </w:numPr>
-        <w:spacing w:before="100" w:beforeAutospacing="1" w:after="100" w:afterAutospacing="1" w:line="240" w:lineRule="auto"/>
-        <w:rPr>
-          <w:rFonts w:ascii="Gotham Light" w:eastAsia="Times New Roman" w:hAnsi="Gotham Light" w:cs="Times New Roman"/>
-          <w:sz w:val="24"/>
-          <w:szCs w:val="24"/>
-        </w:rPr>
-      </w:pPr>
-      <w:r>
-        <w:rPr>
-          <w:rFonts w:ascii="Gotham Light" w:eastAsia="Times New Roman" w:hAnsi="Gotham Light" w:cs="Times New Roman"/>
-          <w:b/>
-          <w:bCs/>
-          <w:sz w:val="24"/>
-          <w:szCs w:val="24"/>
-        </w:rPr>
-        <w:t>Environmental Impact</w:t>
-      </w:r>
-      <w:r>
-        <w:rPr>
-          <w:rFonts w:ascii="Gotham Light" w:eastAsia="Times New Roman" w:hAnsi="Gotham Light" w:cs="Times New Roman"/>
-          <w:sz w:val="24"/>
-          <w:szCs w:val="24"/>
-        </w:rPr>
-        <w:t>: By promoting ride-sharing, the platform helps reduce the number of vehicles on the road, which lowers carbon emissions, reduces traffic congestion, and conserves fuel.</w:t>
-      </w:r>
-    </w:p>
-    <w:p>
-      <w:pPr>
-        <w:numPr>
-          <w:ilvl w:val="0"/>
-          <w:numId w:val="2"/>
-        </w:numPr>
-        <w:spacing w:before="100" w:beforeAutospacing="1" w:after="100" w:afterAutospacing="1" w:line="240" w:lineRule="auto"/>
-        <w:rPr>
-          <w:rFonts w:ascii="Gotham Light" w:eastAsia="Times New Roman" w:hAnsi="Gotham Light" w:cs="Times New Roman"/>
-          <w:sz w:val="24"/>
-          <w:szCs w:val="24"/>
-        </w:rPr>
-      </w:pPr>
-      <w:r>
-        <w:rPr>
-          <w:rFonts w:ascii="Gotham Light" w:eastAsia="Times New Roman" w:hAnsi="Gotham Light" w:cs="Times New Roman"/>
-          <w:b/>
-          <w:bCs/>
-          <w:sz w:val="24"/>
-          <w:szCs w:val="24"/>
-        </w:rPr>
-        <w:t>Convenience and Efficiency</w:t>
-      </w:r>
-      <w:r>
-        <w:rPr>
-          <w:rFonts w:ascii="Gotham Light" w:eastAsia="Times New Roman" w:hAnsi="Gotham Light" w:cs="Times New Roman"/>
-          <w:sz w:val="24"/>
-          <w:szCs w:val="24"/>
-        </w:rPr>
-        <w:t>: The system provides an easy-to-use interface for both riders and drivers to connect based on their travel needs. Riders can find affordable transportation options, while drivers can maximize the use of their vehicles.</w:t>
-      </w:r>
-    </w:p>
-    <w:p>
-      <w:pPr>
-        <w:numPr>
-          <w:ilvl w:val="0"/>
-          <w:numId w:val="2"/>
-        </w:numPr>
-        <w:spacing w:before="100" w:beforeAutospacing="1" w:after="100" w:afterAutospacing="1" w:line="240" w:lineRule="auto"/>
-        <w:rPr>
-          <w:rFonts w:ascii="Gotham Light" w:eastAsia="Times New Roman" w:hAnsi="Gotham Light" w:cs="Times New Roman"/>
-          <w:sz w:val="24"/>
-          <w:szCs w:val="24"/>
-        </w:rPr>
-      </w:pPr>
-      <w:r>
-        <w:rPr>
-          <w:rFonts w:ascii="Gotham Light" w:eastAsia="Times New Roman" w:hAnsi="Gotham Light" w:cs="Times New Roman"/>
-          <w:b/>
-          <w:bCs/>
-          <w:sz w:val="24"/>
-          <w:szCs w:val="24"/>
-        </w:rPr>
-        <w:t>Social Interaction</w:t>
-      </w:r>
-      <w:r>
-        <w:rPr>
-          <w:rFonts w:ascii="Gotham Light" w:eastAsia="Times New Roman" w:hAnsi="Gotham Light" w:cs="Times New Roman"/>
-          <w:sz w:val="24"/>
-          <w:szCs w:val="24"/>
-        </w:rPr>
-        <w:t>: Carpooling fosters a sense of community by bringing people together for shared trips. Riders and drivers can socialize during their trips, making the commute more enjoyable.</w:t>
-      </w:r>
-    </w:p>
-    <w:p>
-      <w:pPr>
-        <w:spacing w:after="0" w:line="240" w:lineRule="auto"/>
-        <w:rPr>
-          <w:rFonts w:ascii="Gotham Light" w:eastAsia="Times New Roman" w:hAnsi="Gotham Light" w:cs="Times New Roman"/>
-          <w:sz w:val="24"/>
-          <w:szCs w:val="24"/>
-        </w:rPr>
-      </w:pPr>
-      <w:r>
-        <w:rPr>
-          <w:rFonts w:ascii="Gotham Light" w:eastAsia="Times New Roman" w:hAnsi="Gotham Light" w:cs="Times New Roman"/>
-          <w:sz w:val="24"/>
-          <w:szCs w:val="24"/>
-        </w:rPr>
-        <w:pict>
-          <v:rect id="_x0000_i1027" style="width:0;height:1.5pt" o:hralign="center" o:hrstd="t" o:hr="t" fillcolor="#a0a0a0" stroked="f"/>
-        </w:pict>
-      </w:r>
-    </w:p>
-    <w:p>
-      <w:pPr>
         <w:spacing w:before="100" w:beforeAutospacing="1" w:after="100" w:afterAutospacing="1" w:line="240" w:lineRule="auto"/>
         <w:outlineLvl w:val="2"/>
         <w:rPr>
@@ -1244,23 +1118,29 @@
     </w:p>
     <w:p>
       <w:pPr>
-        <w:spacing w:after="0" w:line="240" w:lineRule="auto"/>
-        <w:rPr>
-          <w:rFonts w:ascii="Gotham Light" w:eastAsia="Times New Roman" w:hAnsi="Gotham Light" w:cs="Times New Roman"/>
-          <w:sz w:val="24"/>
-          <w:szCs w:val="24"/>
-        </w:rPr>
-      </w:pPr>
-      <w:r>
-        <w:rPr>
-          <w:rFonts w:ascii="Gotham Light" w:eastAsia="Times New Roman" w:hAnsi="Gotham Light" w:cs="Times New Roman"/>
-          <w:sz w:val="24"/>
-          <w:szCs w:val="24"/>
-        </w:rPr>
-        <w:pict>
-          <v:rect id="_x0000_i1028" style="width:0;height:1.5pt" o:hralign="center" o:hrstd="t" o:hr="t" fillcolor="#a0a0a0" stroked="f"/>
-        </w:pict>
-      </w:r>
+        <w:spacing w:before="100" w:beforeAutospacing="1" w:after="100" w:afterAutospacing="1" w:line="240" w:lineRule="auto"/>
+        <w:outlineLvl w:val="2"/>
+        <w:rPr>
+          <w:rFonts w:ascii="Gotham Light" w:eastAsia="Times New Roman" w:hAnsi="Gotham Light" w:cs="Times New Roman"/>
+          <w:b/>
+          <w:bCs/>
+          <w:sz w:val="27"/>
+          <w:szCs w:val="27"/>
+        </w:rPr>
+      </w:pPr>
+    </w:p>
+    <w:p>
+      <w:pPr>
+        <w:spacing w:before="100" w:beforeAutospacing="1" w:after="100" w:afterAutospacing="1" w:line="240" w:lineRule="auto"/>
+        <w:outlineLvl w:val="2"/>
+        <w:rPr>
+          <w:rFonts w:ascii="Gotham Light" w:eastAsia="Times New Roman" w:hAnsi="Gotham Light" w:cs="Times New Roman"/>
+          <w:b/>
+          <w:bCs/>
+          <w:sz w:val="27"/>
+          <w:szCs w:val="27"/>
+        </w:rPr>
+      </w:pPr>
     </w:p>
     <w:p>
       <w:pPr>
@@ -1449,26 +1329,6 @@
     </w:p>
     <w:p>
       <w:pPr>
-        <w:spacing w:after="0" w:line="240" w:lineRule="auto"/>
-        <w:rPr>
-          <w:rFonts w:ascii="Gotham Light" w:eastAsia="Times New Roman" w:hAnsi="Gotham Light" w:cs="Times New Roman"/>
-          <w:sz w:val="24"/>
-          <w:szCs w:val="24"/>
-        </w:rPr>
-      </w:pPr>
-      <w:r>
-        <w:rPr>
-          <w:rFonts w:ascii="Gotham Light" w:eastAsia="Times New Roman" w:hAnsi="Gotham Light" w:cs="Times New Roman"/>
-          <w:sz w:val="24"/>
-          <w:szCs w:val="24"/>
-        </w:rPr>
-        <w:pict>
-          <v:rect id="_x0000_i1029" style="width:0;height:1.5pt" o:hralign="center" o:hrstd="t" o:hr="t" fillcolor="#a0a0a0" stroked="f"/>
-        </w:pict>
-      </w:r>
-    </w:p>
-    <w:p>
-      <w:pPr>
         <w:spacing w:before="100" w:beforeAutospacing="1" w:after="100" w:afterAutospacing="1" w:line="240" w:lineRule="auto"/>
         <w:outlineLvl w:val="2"/>
         <w:rPr>
@@ -1487,58 +1347,69 @@
           <w:sz w:val="27"/>
           <w:szCs w:val="27"/>
         </w:rPr>
-        <w:t>Conclusion</w:t>
-      </w:r>
-    </w:p>
-    <w:p>
-      <w:pPr>
-        <w:spacing w:before="100" w:beforeAutospacing="1" w:after="100" w:afterAutospacing="1" w:line="240" w:lineRule="auto"/>
-        <w:rPr>
-          <w:rFonts w:ascii="Gotham Light" w:eastAsia="Times New Roman" w:hAnsi="Gotham Light" w:cs="Times New Roman"/>
-          <w:sz w:val="24"/>
-          <w:szCs w:val="24"/>
-        </w:rPr>
-      </w:pPr>
-      <w:r>
-        <w:rPr>
-          <w:rFonts w:ascii="Gotham Light" w:eastAsia="Times New Roman" w:hAnsi="Gotham Light" w:cs="Times New Roman"/>
-          <w:sz w:val="24"/>
-          <w:szCs w:val="24"/>
-        </w:rPr>
-        <w:t>The carpooling project offers a structured platform for drivers and riders to connect, share costs, and make travel more sustainable. The key components</w:t>
-      </w:r>
-      <w:r>
-        <w:rPr>
-          <w:rFonts w:ascii="Gotham Light" w:eastAsia="Times New Roman" w:hAnsi="Gotham Light" w:cs="Times New Roman"/>
-          <w:sz w:val="24"/>
-          <w:szCs w:val="24"/>
-        </w:rPr>
-        <w:t xml:space="preserve">; </w:t>
-      </w:r>
-      <w:r>
-        <w:rPr>
-          <w:rFonts w:ascii="Gotham Light" w:eastAsia="Times New Roman" w:hAnsi="Gotham Light" w:cs="Times New Roman"/>
-          <w:sz w:val="24"/>
-          <w:szCs w:val="24"/>
-        </w:rPr>
-        <w:t>user management, ride offering/searching, payment integration, and reviews</w:t>
-      </w:r>
-      <w:r>
-        <w:rPr>
-          <w:rFonts w:ascii="Gotham Light" w:eastAsia="Times New Roman" w:hAnsi="Gotham Light" w:cs="Times New Roman"/>
-          <w:sz w:val="24"/>
-          <w:szCs w:val="24"/>
-        </w:rPr>
-        <w:t xml:space="preserve"> </w:t>
-      </w:r>
-      <w:r>
-        <w:rPr>
-          <w:rFonts w:ascii="Gotham Light" w:eastAsia="Times New Roman" w:hAnsi="Gotham Light" w:cs="Times New Roman"/>
-          <w:sz w:val="24"/>
-          <w:szCs w:val="24"/>
-        </w:rPr>
-        <w:t>work together to create a smooth and user-friendly experience. With additional features like admin controls, the platform ensures the system operates securely and efficiently for all parties involved.</w:t>
-      </w:r>
+        <w:t>Link to diagrams</w:t>
+      </w:r>
+    </w:p>
+    <w:p>
+      <w:pPr>
+        <w:spacing w:before="100" w:beforeAutospacing="1" w:after="100" w:afterAutospacing="1" w:line="240" w:lineRule="auto"/>
+        <w:rPr>
+          <w:rFonts w:ascii="Gotham Light" w:eastAsia="Times New Roman" w:hAnsi="Gotham Light" w:cs="Times New Roman"/>
+          <w:sz w:val="24"/>
+          <w:szCs w:val="24"/>
+        </w:rPr>
+      </w:pPr>
+      <w:hyperlink r:id="rId5" w:history="1">
+        <w:r>
+          <w:rPr>
+            <w:rStyle w:val="Hyperlink"/>
+            <w:rFonts w:ascii="Gotham Light" w:eastAsia="Times New Roman" w:hAnsi="Gotham Light" w:cs="Times New Roman"/>
+            <w:sz w:val="24"/>
+            <w:szCs w:val="24"/>
+          </w:rPr>
+          <w:t>https://github.com/GeorgeAdemba/SAD-Repo.git</w:t>
+        </w:r>
+      </w:hyperlink>
+    </w:p>
+    <w:p>
+      <w:pPr>
+        <w:spacing w:before="100" w:beforeAutospacing="1" w:after="100" w:afterAutospacing="1" w:line="240" w:lineRule="auto"/>
+        <w:rPr>
+          <w:rFonts w:ascii="Gotham Light" w:eastAsia="Times New Roman" w:hAnsi="Gotham Light" w:cs="Times New Roman"/>
+          <w:sz w:val="24"/>
+          <w:szCs w:val="24"/>
+        </w:rPr>
+      </w:pPr>
+    </w:p>
+    <w:p>
+      <w:pPr>
+        <w:spacing w:before="100" w:beforeAutospacing="1" w:after="100" w:afterAutospacing="1" w:line="240" w:lineRule="auto"/>
+        <w:rPr>
+          <w:rFonts w:ascii="Gotham Book" w:eastAsia="Times New Roman" w:hAnsi="Gotham Book" w:cs="Times New Roman"/>
+          <w:sz w:val="24"/>
+          <w:szCs w:val="24"/>
+        </w:rPr>
+      </w:pPr>
+      <w:r>
+        <w:rPr>
+          <w:rFonts w:ascii="Gotham Book" w:eastAsia="Times New Roman" w:hAnsi="Gotham Book" w:cs="Times New Roman"/>
+          <w:sz w:val="24"/>
+          <w:szCs w:val="24"/>
+        </w:rPr>
+        <w:t>Diagrams are below</w:t>
+      </w:r>
+      <w:bookmarkStart w:id="0" w:name="_GoBack"/>
+      <w:bookmarkEnd w:id="0"/>
+    </w:p>
+    <w:p>
+      <w:pPr>
+        <w:spacing w:before="100" w:beforeAutospacing="1" w:after="100" w:afterAutospacing="1" w:line="240" w:lineRule="auto"/>
+        <w:rPr>
+          <w:rFonts w:ascii="Gotham Light" w:eastAsia="Times New Roman" w:hAnsi="Gotham Light" w:cs="Times New Roman"/>
+          <w:sz w:val="24"/>
+          <w:szCs w:val="24"/>
+        </w:rPr>
+      </w:pPr>
     </w:p>
     <w:p>
       <w:pPr>
@@ -1546,6 +1417,55 @@
           <w:rFonts w:ascii="Gotham Light" w:hAnsi="Gotham Light"/>
         </w:rPr>
       </w:pPr>
+      <w:r>
+        <w:rPr>
+          <w:rFonts w:ascii="Gotham Light" w:hAnsi="Gotham Light"/>
+        </w:rPr>
+        <w:pict>
+          <v:shapetype id="_x0000_t75" coordsize="21600,21600" o:spt="75" o:preferrelative="t" path="m@4@5l@4@11@9@11@9@5xe" filled="f" stroked="f">
+            <v:stroke joinstyle="miter"/>
+            <v:formulas>
+              <v:f eqn="if lineDrawn pixelLineWidth 0"/>
+              <v:f eqn="sum @0 1 0"/>
+              <v:f eqn="sum 0 0 @1"/>
+              <v:f eqn="prod @2 1 2"/>
+              <v:f eqn="prod @3 21600 pixelWidth"/>
+              <v:f eqn="prod @3 21600 pixelHeight"/>
+              <v:f eqn="sum @0 0 1"/>
+              <v:f eqn="prod @6 1 2"/>
+              <v:f eqn="prod @7 21600 pixelWidth"/>
+              <v:f eqn="sum @8 21600 0"/>
+              <v:f eqn="prod @7 21600 pixelHeight"/>
+              <v:f eqn="sum @10 21600 0"/>
+            </v:formulas>
+            <v:path o:extrusionok="f" gradientshapeok="t" o:connecttype="rect"/>
+            <o:lock v:ext="edit" aspectratio="t"/>
+          </v:shapetype>
+          <v:shape id="_x0000_i1039" type="#_x0000_t75" style="width:378pt;height:647.25pt">
+            <v:imagedata r:id="rId6" o:title="carpool class diagram.drawio (1)"/>
+          </v:shape>
+        </w:pict>
+      </w:r>
+      <w:r>
+        <w:rPr>
+          <w:rFonts w:ascii="Gotham Light" w:hAnsi="Gotham Light"/>
+        </w:rPr>
+        <w:pict>
+          <v:shape id="_x0000_i1040" type="#_x0000_t75" style="width:414pt;height:571.5pt">
+            <v:imagedata r:id="rId7" o:title="carpool sequence diagram.drawio"/>
+          </v:shape>
+        </w:pict>
+      </w:r>
+      <w:r>
+        <w:rPr>
+          <w:rFonts w:ascii="Gotham Light" w:hAnsi="Gotham Light"/>
+        </w:rPr>
+        <w:pict>
+          <v:shape id="_x0000_i1041" type="#_x0000_t75" style="width:468pt;height:529.5pt">
+            <v:imagedata r:id="rId8" o:title="carpool use case diagram.drawio"/>
+          </v:shape>
+        </w:pict>
+      </w:r>
     </w:p>
     <w:sectPr>
       <w:pgSz w:w="12240" w:h="15840"/>
@@ -2548,6 +2468,17 @@
       <w:bCs/>
     </w:rPr>
   </w:style>
+  <w:style w:type="character" w:styleId="Hyperlink">
+    <w:name w:val="Hyperlink"/>
+    <w:basedOn w:val="DefaultParagraphFont"/>
+    <w:uiPriority w:val="99"/>
+    <w:unhideWhenUsed/>
+    <w:rsid w:val="0088494C"/>
+    <w:rPr>
+      <w:color w:val="0563C1" w:themeColor="hyperlink"/>
+      <w:u w:val="single"/>
+    </w:rPr>
+  </w:style>
 </w:styles>
 </file>
 

</xml_diff>